<commit_message>
use submodules to build against 1.0.12
</commit_message>
<xml_diff>
--- a/documents/Definitions.docx
+++ b/documents/Definitions.docx
@@ -1,30 +1,40 @@
 
 <file path=word/document.xml><?xml version="1.0" encoding="utf-8"?>
-<w:document xmlns:wpc="http://schemas.microsoft.com/office/word/2010/wordprocessingCanvas" xmlns:cx="http://schemas.microsoft.com/office/drawing/2014/chartex" xmlns:cx1="http://schemas.microsoft.com/office/drawing/2015/9/8/chartex" xmlns:cx2="http://schemas.microsoft.com/office/drawing/2015/10/21/chartex" xmlns:cx3="http://schemas.microsoft.com/office/drawing/2016/5/9/chartex" xmlns:cx4="http://schemas.microsoft.com/office/drawing/2016/5/10/chartex" xmlns:cx5="http://schemas.microsoft.com/office/drawing/2016/5/11/chartex" xmlns:cx6="http://schemas.microsoft.com/office/drawing/2016/5/12/chartex" xmlns:cx7="http://schemas.microsoft.com/office/drawing/2016/5/13/chartex" xmlns:cx8="http://schemas.microsoft.com/office/drawing/2016/5/14/chartex" xmlns:mc="http://schemas.openxmlformats.org/markup-compatibility/2006" xmlns:o="urn:schemas-microsoft-com:office:office" xmlns:r="http://schemas.openxmlformats.org/officeDocument/2006/relationships" xmlns:m="http://schemas.openxmlformats.org/officeDocument/2006/math" xmlns:v="urn:schemas-microsoft-com:vml" xmlns:wp14="http://schemas.microsoft.com/office/word/2010/wordprocessingDrawing" xmlns:wp="http://schemas.openxmlformats.org/drawingml/2006/wordprocessingDrawing" xmlns:w10="urn:schemas-microsoft-com:office:word" xmlns:w="http://schemas.openxmlformats.org/wordprocessingml/2006/main" xmlns:w14="http://schemas.microsoft.com/office/word/2010/wordml" xmlns:w15="http://schemas.microsoft.com/office/word/2012/wordml" xmlns:w16se="http://schemas.microsoft.com/office/word/2015/wordml/symex" xmlns:wpg="http://schemas.microsoft.com/office/word/2010/wordprocessingGroup" xmlns:wpi="http://schemas.microsoft.com/office/word/2010/wordprocessingInk" xmlns:wne="http://schemas.microsoft.com/office/word/2006/wordml" xmlns:wps="http://schemas.microsoft.com/office/word/2010/wordprocessingShape" mc:Ignorable="w14 w15 w16se wp14">
+<w:document xmlns:o="urn:schemas-microsoft-com:office:office" xmlns:r="http://schemas.openxmlformats.org/officeDocument/2006/relationships" xmlns:v="urn:schemas-microsoft-com:vml" xmlns:w="http://schemas.openxmlformats.org/wordprocessingml/2006/main" xmlns:w10="urn:schemas-microsoft-com:office:word" xmlns:wp="http://schemas.openxmlformats.org/drawingml/2006/wordprocessingDrawing" xmlns:wps="http://schemas.microsoft.com/office/word/2010/wordprocessingShape" xmlns:wpg="http://schemas.microsoft.com/office/word/2010/wordprocessingGroup" xmlns:mc="http://schemas.openxmlformats.org/markup-compatibility/2006" xmlns:wp14="http://schemas.microsoft.com/office/word/2010/wordprocessingDrawing" xmlns:w14="http://schemas.microsoft.com/office/word/2010/wordml" mc:Ignorable="w14 wp14">
   <w:body>
     <w:p>
+      <w:pPr>
+        <w:pStyle w:val="Normal"/>
+        <w:rPr/>
+      </w:pPr>
       <w:r>
+        <w:rPr/>
         <w:t>Definitions</w:t>
       </w:r>
     </w:p>
     <w:p>
+      <w:pPr>
+        <w:pStyle w:val="Normal"/>
+        <w:rPr/>
+      </w:pPr>
       <w:r>
+        <w:rPr/>
         <w:t>Components and responsibilities</w:t>
       </w:r>
     </w:p>
     <w:tbl>
       <w:tblPr>
         <w:tblStyle w:val="TableGrid"/>
-        <w:tblW w:w="0" w:type="auto"/>
-        <w:tblBorders>
-          <w:top w:val="none" w:sz="0" w:space="0" w:color="auto"/>
-          <w:left w:val="none" w:sz="0" w:space="0" w:color="auto"/>
-          <w:bottom w:val="none" w:sz="0" w:space="0" w:color="auto"/>
-          <w:right w:val="none" w:sz="0" w:space="0" w:color="auto"/>
-          <w:insideH w:val="none" w:sz="0" w:space="0" w:color="auto"/>
-          <w:insideV w:val="none" w:sz="0" w:space="0" w:color="auto"/>
-        </w:tblBorders>
-        <w:tblLook w:val="04A0" w:firstRow="1" w:lastRow="0" w:firstColumn="1" w:lastColumn="0" w:noHBand="0" w:noVBand="1"/>
+        <w:tblW w:w="9360" w:type="dxa"/>
+        <w:jc w:val="left"/>
+        <w:tblInd w:w="0" w:type="dxa"/>
+        <w:tblCellMar>
+          <w:top w:w="0" w:type="dxa"/>
+          <w:left w:w="108" w:type="dxa"/>
+          <w:bottom w:w="0" w:type="dxa"/>
+          <w:right w:w="108" w:type="dxa"/>
+        </w:tblCellMar>
+        <w:tblLook w:firstRow="1" w:noVBand="1" w:lastRow="0" w:firstColumn="1" w:lastColumn="0" w:noHBand="0" w:val="04a0"/>
       </w:tblPr>
       <w:tblGrid>
         <w:gridCol w:w="1408"/>
@@ -32,13 +42,26 @@
         <w:gridCol w:w="3581"/>
       </w:tblGrid>
       <w:tr>
+        <w:trPr/>
         <w:tc>
           <w:tcPr>
             <w:tcW w:w="1408" w:type="dxa"/>
-          </w:tcPr>
-          <w:p>
-            <w:pPr>
+            <w:tcBorders>
+              <w:top w:val="nil"/>
+              <w:left w:val="nil"/>
+              <w:bottom w:val="nil"/>
+              <w:right w:val="nil"/>
+              <w:insideH w:val="nil"/>
+              <w:insideV w:val="nil"/>
+            </w:tcBorders>
+            <w:shd w:fill="auto" w:val="clear"/>
+          </w:tcPr>
+          <w:p>
+            <w:pPr>
+              <w:pStyle w:val="Normal"/>
+              <w:spacing w:lineRule="auto" w:line="240" w:before="0" w:after="0"/>
               <w:rPr>
+                <w:b/>
                 <w:b/>
               </w:rPr>
             </w:pPr>
@@ -53,10 +76,22 @@
         <w:tc>
           <w:tcPr>
             <w:tcW w:w="4371" w:type="dxa"/>
-          </w:tcPr>
-          <w:p>
-            <w:pPr>
+            <w:tcBorders>
+              <w:top w:val="nil"/>
+              <w:left w:val="nil"/>
+              <w:bottom w:val="nil"/>
+              <w:right w:val="nil"/>
+              <w:insideH w:val="nil"/>
+              <w:insideV w:val="nil"/>
+            </w:tcBorders>
+            <w:shd w:fill="auto" w:val="clear"/>
+          </w:tcPr>
+          <w:p>
+            <w:pPr>
+              <w:pStyle w:val="Normal"/>
+              <w:spacing w:lineRule="auto" w:line="240" w:before="0" w:after="0"/>
               <w:rPr>
+                <w:b/>
                 <w:b/>
               </w:rPr>
             </w:pPr>
@@ -71,10 +106,22 @@
         <w:tc>
           <w:tcPr>
             <w:tcW w:w="3581" w:type="dxa"/>
-          </w:tcPr>
-          <w:p>
-            <w:pPr>
+            <w:tcBorders>
+              <w:top w:val="nil"/>
+              <w:left w:val="nil"/>
+              <w:bottom w:val="nil"/>
+              <w:right w:val="nil"/>
+              <w:insideH w:val="nil"/>
+              <w:insideV w:val="nil"/>
+            </w:tcBorders>
+            <w:shd w:fill="auto" w:val="clear"/>
+          </w:tcPr>
+          <w:p>
+            <w:pPr>
+              <w:pStyle w:val="Normal"/>
+              <w:spacing w:lineRule="auto" w:line="240" w:before="0" w:after="0"/>
               <w:rPr>
+                <w:b/>
                 <w:b/>
               </w:rPr>
             </w:pPr>
@@ -88,12 +135,28 @@
         </w:tc>
       </w:tr>
       <w:tr>
+        <w:trPr/>
         <w:tc>
           <w:tcPr>
             <w:tcW w:w="1408" w:type="dxa"/>
-          </w:tcPr>
-          <w:p>
-            <w:r>
+            <w:tcBorders>
+              <w:top w:val="nil"/>
+              <w:left w:val="nil"/>
+              <w:bottom w:val="nil"/>
+              <w:right w:val="nil"/>
+              <w:insideH w:val="nil"/>
+              <w:insideV w:val="nil"/>
+            </w:tcBorders>
+            <w:shd w:fill="auto" w:val="clear"/>
+          </w:tcPr>
+          <w:p>
+            <w:pPr>
+              <w:pStyle w:val="Normal"/>
+              <w:spacing w:lineRule="auto" w:line="240" w:before="0" w:after="0"/>
+              <w:rPr/>
+            </w:pPr>
+            <w:r>
+              <w:rPr/>
               <w:t>base</w:t>
             </w:r>
           </w:p>
@@ -101,59 +164,132 @@
         <w:tc>
           <w:tcPr>
             <w:tcW w:w="4371" w:type="dxa"/>
-          </w:tcPr>
-          <w:p>
-            <w:r>
+            <w:tcBorders>
+              <w:top w:val="nil"/>
+              <w:left w:val="nil"/>
+              <w:bottom w:val="nil"/>
+              <w:right w:val="nil"/>
+              <w:insideH w:val="nil"/>
+              <w:insideV w:val="nil"/>
+            </w:tcBorders>
+            <w:shd w:fill="auto" w:val="clear"/>
+          </w:tcPr>
+          <w:p>
+            <w:pPr>
+              <w:pStyle w:val="Normal"/>
+              <w:spacing w:lineRule="auto" w:line="240" w:before="0" w:after="0"/>
+              <w:rPr/>
+            </w:pPr>
+            <w:r>
+              <w:rPr/>
               <w:t>Lowest level platform interface</w:t>
             </w:r>
           </w:p>
           <w:p>
-            <w:r>
+            <w:pPr>
+              <w:pStyle w:val="Normal"/>
+              <w:spacing w:lineRule="auto" w:line="240" w:before="0" w:after="0"/>
+              <w:rPr/>
+            </w:pPr>
+            <w:r>
+              <w:rPr/>
               <w:t>range concept</w:t>
             </w:r>
           </w:p>
           <w:p>
-            <w:r>
+            <w:pPr>
+              <w:pStyle w:val="Normal"/>
+              <w:spacing w:lineRule="auto" w:line="240" w:before="0" w:after="0"/>
+              <w:rPr/>
+            </w:pPr>
+            <w:r>
+              <w:rPr/>
               <w:t>result concept</w:t>
             </w:r>
           </w:p>
           <w:p>
-            <w:r>
-              <w:t>time containers</w:t>
-            </w:r>
-            <w:r>
-              <w:t xml:space="preserve"> concept</w:t>
+            <w:pPr>
+              <w:pStyle w:val="Normal"/>
+              <w:spacing w:lineRule="auto" w:line="240" w:before="0" w:after="0"/>
+              <w:rPr/>
+            </w:pPr>
+            <w:r>
+              <w:rPr/>
+              <w:t>time containers concept</w:t>
             </w:r>
           </w:p>
         </w:tc>
         <w:tc>
           <w:tcPr>
             <w:tcW w:w="3581" w:type="dxa"/>
-          </w:tcPr>
-          <w:p>
-            <w:r>
+            <w:tcBorders>
+              <w:top w:val="nil"/>
+              <w:left w:val="nil"/>
+              <w:bottom w:val="nil"/>
+              <w:right w:val="nil"/>
+              <w:insideH w:val="nil"/>
+              <w:insideV w:val="nil"/>
+            </w:tcBorders>
+            <w:shd w:fill="auto" w:val="clear"/>
+          </w:tcPr>
+          <w:p>
+            <w:pPr>
+              <w:pStyle w:val="Normal"/>
+              <w:spacing w:lineRule="auto" w:line="240" w:before="0" w:after="0"/>
+              <w:rPr/>
+            </w:pPr>
+            <w:r>
+              <w:rPr/>
               <w:t>uses stl/c++ runtime library</w:t>
             </w:r>
           </w:p>
           <w:p>
-            <w:r>
+            <w:pPr>
+              <w:pStyle w:val="Normal"/>
+              <w:spacing w:lineRule="auto" w:line="240" w:before="0" w:after="0"/>
+              <w:rPr/>
+            </w:pPr>
+            <w:r>
+              <w:rPr/>
               <w:t>uses tbb</w:t>
             </w:r>
           </w:p>
           <w:p>
-            <w:r>
+            <w:pPr>
+              <w:pStyle w:val="Normal"/>
+              <w:spacing w:lineRule="auto" w:line="240" w:before="0" w:after="0"/>
+              <w:rPr/>
+            </w:pPr>
+            <w:r>
+              <w:rPr/>
               <w:t xml:space="preserve"> </w:t>
             </w:r>
           </w:p>
         </w:tc>
       </w:tr>
       <w:tr>
+        <w:trPr/>
         <w:tc>
           <w:tcPr>
             <w:tcW w:w="1408" w:type="dxa"/>
-          </w:tcPr>
-          <w:p>
-            <w:r>
+            <w:tcBorders>
+              <w:top w:val="nil"/>
+              <w:left w:val="nil"/>
+              <w:bottom w:val="nil"/>
+              <w:right w:val="nil"/>
+              <w:insideH w:val="nil"/>
+              <w:insideV w:val="nil"/>
+            </w:tcBorders>
+            <w:shd w:fill="auto" w:val="clear"/>
+          </w:tcPr>
+          <w:p>
+            <w:pPr>
+              <w:pStyle w:val="Normal"/>
+              <w:spacing w:lineRule="auto" w:line="240" w:before="0" w:after="0"/>
+              <w:rPr/>
+            </w:pPr>
+            <w:r>
+              <w:rPr/>
               <w:t>vr schema</w:t>
             </w:r>
           </w:p>
@@ -161,9 +297,24 @@
         <w:tc>
           <w:tcPr>
             <w:tcW w:w="4371" w:type="dxa"/>
-          </w:tcPr>
-          <w:p>
-            <w:r>
+            <w:tcBorders>
+              <w:top w:val="nil"/>
+              <w:left w:val="nil"/>
+              <w:bottom w:val="nil"/>
+              <w:right w:val="nil"/>
+              <w:insideH w:val="nil"/>
+              <w:insideV w:val="nil"/>
+            </w:tcBorders>
+            <w:shd w:fill="auto" w:val="clear"/>
+          </w:tcPr>
+          <w:p>
+            <w:pPr>
+              <w:pStyle w:val="Normal"/>
+              <w:spacing w:lineRule="auto" w:line="240" w:before="0" w:after="0"/>
+              <w:rPr/>
+            </w:pPr>
+            <w:r>
+              <w:rPr/>
               <w:t>data containers with openvr dependencies</w:t>
             </w:r>
           </w:p>
@@ -171,21 +322,52 @@
         <w:tc>
           <w:tcPr>
             <w:tcW w:w="3581" w:type="dxa"/>
-          </w:tcPr>
-          <w:p>
-            <w:r>
+            <w:tcBorders>
+              <w:top w:val="nil"/>
+              <w:left w:val="nil"/>
+              <w:bottom w:val="nil"/>
+              <w:right w:val="nil"/>
+              <w:insideH w:val="nil"/>
+              <w:insideV w:val="nil"/>
+            </w:tcBorders>
+            <w:shd w:fill="auto" w:val="clear"/>
+          </w:tcPr>
+          <w:p>
+            <w:pPr>
+              <w:pStyle w:val="Normal"/>
+              <w:spacing w:lineRule="auto" w:line="240" w:before="0" w:after="0"/>
+              <w:rPr/>
+            </w:pPr>
+            <w:r>
+              <w:rPr/>
               <w:t>uses timecontainers to model state</w:t>
             </w:r>
           </w:p>
         </w:tc>
       </w:tr>
       <w:tr>
+        <w:trPr/>
         <w:tc>
           <w:tcPr>
             <w:tcW w:w="1408" w:type="dxa"/>
-          </w:tcPr>
-          <w:p>
-            <w:r>
+            <w:tcBorders>
+              <w:top w:val="nil"/>
+              <w:left w:val="nil"/>
+              <w:bottom w:val="nil"/>
+              <w:right w:val="nil"/>
+              <w:insideH w:val="nil"/>
+              <w:insideV w:val="nil"/>
+            </w:tcBorders>
+            <w:shd w:fill="auto" w:val="clear"/>
+          </w:tcPr>
+          <w:p>
+            <w:pPr>
+              <w:pStyle w:val="Normal"/>
+              <w:spacing w:lineRule="auto" w:line="240" w:before="0" w:after="0"/>
+              <w:rPr/>
+            </w:pPr>
+            <w:r>
+              <w:rPr/>
               <w:t>vr keys</w:t>
             </w:r>
           </w:p>
@@ -193,9 +375,24 @@
         <w:tc>
           <w:tcPr>
             <w:tcW w:w="4371" w:type="dxa"/>
-          </w:tcPr>
-          <w:p>
-            <w:r>
+            <w:tcBorders>
+              <w:top w:val="nil"/>
+              <w:left w:val="nil"/>
+              <w:bottom w:val="nil"/>
+              <w:right w:val="nil"/>
+              <w:insideH w:val="nil"/>
+              <w:insideV w:val="nil"/>
+            </w:tcBorders>
+            <w:shd w:fill="auto" w:val="clear"/>
+          </w:tcPr>
+          <w:p>
+            <w:pPr>
+              <w:pStyle w:val="Normal"/>
+              <w:spacing w:lineRule="auto" w:line="240" w:before="0" w:after="0"/>
+              <w:rPr/>
+            </w:pPr>
+            <w:r>
+              <w:rPr/>
               <w:t>containers to track indices of resources</w:t>
             </w:r>
           </w:p>
@@ -203,21 +400,52 @@
         <w:tc>
           <w:tcPr>
             <w:tcW w:w="3581" w:type="dxa"/>
-          </w:tcPr>
-          <w:p>
-            <w:r>
+            <w:tcBorders>
+              <w:top w:val="nil"/>
+              <w:left w:val="nil"/>
+              <w:bottom w:val="nil"/>
+              <w:right w:val="nil"/>
+              <w:insideH w:val="nil"/>
+              <w:insideV w:val="nil"/>
+            </w:tcBorders>
+            <w:shd w:fill="auto" w:val="clear"/>
+          </w:tcPr>
+          <w:p>
+            <w:pPr>
+              <w:pStyle w:val="Normal"/>
+              <w:spacing w:lineRule="auto" w:line="240" w:before="0" w:after="0"/>
+              <w:rPr/>
+            </w:pPr>
+            <w:r>
+              <w:rPr/>
               <w:t>stl containers</w:t>
             </w:r>
           </w:p>
         </w:tc>
       </w:tr>
       <w:tr>
+        <w:trPr/>
         <w:tc>
           <w:tcPr>
             <w:tcW w:w="1408" w:type="dxa"/>
-          </w:tcPr>
-          <w:p>
-            <w:r>
+            <w:tcBorders>
+              <w:top w:val="nil"/>
+              <w:left w:val="nil"/>
+              <w:bottom w:val="nil"/>
+              <w:right w:val="nil"/>
+              <w:insideH w:val="nil"/>
+              <w:insideV w:val="nil"/>
+            </w:tcBorders>
+            <w:shd w:fill="auto" w:val="clear"/>
+          </w:tcPr>
+          <w:p>
+            <w:pPr>
+              <w:pStyle w:val="Normal"/>
+              <w:spacing w:lineRule="auto" w:line="240" w:before="0" w:after="0"/>
+              <w:rPr/>
+            </w:pPr>
+            <w:r>
+              <w:rPr/>
               <w:t>vr wrappers</w:t>
             </w:r>
           </w:p>
@@ -225,9 +453,24 @@
         <w:tc>
           <w:tcPr>
             <w:tcW w:w="4371" w:type="dxa"/>
-          </w:tcPr>
-          <w:p>
-            <w:r>
+            <w:tcBorders>
+              <w:top w:val="nil"/>
+              <w:left w:val="nil"/>
+              <w:bottom w:val="nil"/>
+              <w:right w:val="nil"/>
+              <w:insideH w:val="nil"/>
+              <w:insideV w:val="nil"/>
+            </w:tcBorders>
+            <w:shd w:fill="auto" w:val="clear"/>
+          </w:tcPr>
+          <w:p>
+            <w:pPr>
+              <w:pStyle w:val="Normal"/>
+              <w:spacing w:lineRule="auto" w:line="240" w:before="0" w:after="0"/>
+              <w:rPr/>
+            </w:pPr>
+            <w:r>
+              <w:rPr/>
               <w:t>wrappers around openvr apis</w:t>
             </w:r>
           </w:p>
@@ -235,21 +478,52 @@
         <w:tc>
           <w:tcPr>
             <w:tcW w:w="3581" w:type="dxa"/>
-          </w:tcPr>
-          <w:p>
-            <w:r>
+            <w:tcBorders>
+              <w:top w:val="nil"/>
+              <w:left w:val="nil"/>
+              <w:bottom w:val="nil"/>
+              <w:right w:val="nil"/>
+              <w:insideH w:val="nil"/>
+              <w:insideV w:val="nil"/>
+            </w:tcBorders>
+            <w:shd w:fill="auto" w:val="clear"/>
+          </w:tcPr>
+          <w:p>
+            <w:pPr>
+              <w:pStyle w:val="Normal"/>
+              <w:spacing w:lineRule="auto" w:line="240" w:before="0" w:after="0"/>
+              <w:rPr/>
+            </w:pPr>
+            <w:r>
+              <w:rPr/>
               <w:t>uses result concept and openvr apis</w:t>
             </w:r>
           </w:p>
         </w:tc>
       </w:tr>
       <w:tr>
+        <w:trPr/>
         <w:tc>
           <w:tcPr>
             <w:tcW w:w="1408" w:type="dxa"/>
-          </w:tcPr>
-          <w:p>
-            <w:r>
+            <w:tcBorders>
+              <w:top w:val="nil"/>
+              <w:left w:val="nil"/>
+              <w:bottom w:val="nil"/>
+              <w:right w:val="nil"/>
+              <w:insideH w:val="nil"/>
+              <w:insideV w:val="nil"/>
+            </w:tcBorders>
+            <w:shd w:fill="auto" w:val="clear"/>
+          </w:tcPr>
+          <w:p>
+            <w:pPr>
+              <w:pStyle w:val="Normal"/>
+              <w:spacing w:lineRule="auto" w:line="240" w:before="0" w:after="0"/>
+              <w:rPr/>
+            </w:pPr>
+            <w:r>
+              <w:rPr/>
               <w:t>capture</w:t>
             </w:r>
           </w:p>
@@ -257,14 +531,35 @@
         <w:tc>
           <w:tcPr>
             <w:tcW w:w="4371" w:type="dxa"/>
-          </w:tcPr>
-          <w:p>
-            <w:r>
+            <w:tcBorders>
+              <w:top w:val="nil"/>
+              <w:left w:val="nil"/>
+              <w:bottom w:val="nil"/>
+              <w:right w:val="nil"/>
+              <w:insideH w:val="nil"/>
+              <w:insideV w:val="nil"/>
+            </w:tcBorders>
+            <w:shd w:fill="auto" w:val="clear"/>
+          </w:tcPr>
+          <w:p>
+            <w:pPr>
+              <w:pStyle w:val="Normal"/>
+              <w:spacing w:lineRule="auto" w:line="240" w:before="0" w:after="0"/>
+              <w:rPr/>
+            </w:pPr>
+            <w:r>
+              <w:rPr/>
               <w:t>data structure to snapshot  vr state</w:t>
             </w:r>
           </w:p>
           <w:p>
-            <w:r>
+            <w:pPr>
+              <w:pStyle w:val="Normal"/>
+              <w:spacing w:lineRule="auto" w:line="240" w:before="0" w:after="0"/>
+              <w:rPr/>
+            </w:pPr>
+            <w:r>
+              <w:rPr/>
               <w:t>template to traverse vr_state</w:t>
             </w:r>
           </w:p>
@@ -272,31 +567,74 @@
         <w:tc>
           <w:tcPr>
             <w:tcW w:w="3581" w:type="dxa"/>
-          </w:tcPr>
-          <w:p>
-            <w:r>
+            <w:tcBorders>
+              <w:top w:val="nil"/>
+              <w:left w:val="nil"/>
+              <w:bottom w:val="nil"/>
+              <w:right w:val="nil"/>
+              <w:insideH w:val="nil"/>
+              <w:insideV w:val="nil"/>
+            </w:tcBorders>
+            <w:shd w:fill="auto" w:val="clear"/>
+          </w:tcPr>
+          <w:p>
+            <w:pPr>
+              <w:pStyle w:val="Normal"/>
+              <w:spacing w:lineRule="auto" w:line="240" w:before="0" w:after="0"/>
+              <w:rPr/>
+            </w:pPr>
+            <w:r>
+              <w:rPr/>
               <w:t>uses vrschema for most of the state</w:t>
             </w:r>
           </w:p>
           <w:p>
-            <w:r>
+            <w:pPr>
+              <w:pStyle w:val="Normal"/>
+              <w:spacing w:lineRule="auto" w:line="240" w:before="0" w:after="0"/>
+              <w:rPr/>
+            </w:pPr>
+            <w:r>
+              <w:rPr/>
               <w:t>uses vrkeys to supplement the state</w:t>
             </w:r>
           </w:p>
           <w:p>
-            <w:r>
+            <w:pPr>
+              <w:pStyle w:val="Normal"/>
+              <w:spacing w:lineRule="auto" w:line="240" w:before="0" w:after="0"/>
+              <w:rPr/>
+            </w:pPr>
+            <w:r>
+              <w:rPr/>
               <w:t>uses vrwrappers to abstract interface with openvr apis and errors</w:t>
             </w:r>
           </w:p>
         </w:tc>
       </w:tr>
       <w:tr>
+        <w:trPr/>
         <w:tc>
           <w:tcPr>
             <w:tcW w:w="1408" w:type="dxa"/>
-          </w:tcPr>
-          <w:p>
-            <w:r>
+            <w:tcBorders>
+              <w:top w:val="nil"/>
+              <w:left w:val="nil"/>
+              <w:bottom w:val="nil"/>
+              <w:right w:val="nil"/>
+              <w:insideH w:val="nil"/>
+              <w:insideV w:val="nil"/>
+            </w:tcBorders>
+            <w:shd w:fill="auto" w:val="clear"/>
+          </w:tcPr>
+          <w:p>
+            <w:pPr>
+              <w:pStyle w:val="Normal"/>
+              <w:spacing w:lineRule="auto" w:line="240" w:before="0" w:after="0"/>
+              <w:rPr/>
+            </w:pPr>
+            <w:r>
+              <w:rPr/>
               <w:t>traverse</w:t>
             </w:r>
           </w:p>
@@ -304,14 +642,35 @@
         <w:tc>
           <w:tcPr>
             <w:tcW w:w="4371" w:type="dxa"/>
-          </w:tcPr>
-          <w:p>
-            <w:r>
+            <w:tcBorders>
+              <w:top w:val="nil"/>
+              <w:left w:val="nil"/>
+              <w:bottom w:val="nil"/>
+              <w:right w:val="nil"/>
+              <w:insideH w:val="nil"/>
+              <w:insideV w:val="nil"/>
+            </w:tcBorders>
+            <w:shd w:fill="auto" w:val="clear"/>
+          </w:tcPr>
+          <w:p>
+            <w:pPr>
+              <w:pStyle w:val="Normal"/>
+              <w:spacing w:lineRule="auto" w:line="240" w:before="0" w:after="0"/>
+              <w:rPr/>
+            </w:pPr>
+            <w:r>
+              <w:rPr/>
               <w:t>update a capture by querying openvr</w:t>
             </w:r>
           </w:p>
           <w:p>
-            <w:r>
+            <w:pPr>
+              <w:pStyle w:val="Normal"/>
+              <w:spacing w:lineRule="auto" w:line="240" w:before="0" w:after="0"/>
+              <w:rPr/>
+            </w:pPr>
+            <w:r>
+              <w:rPr/>
               <w:t>read and write captures from a file</w:t>
             </w:r>
           </w:p>
@@ -319,26 +678,63 @@
         <w:tc>
           <w:tcPr>
             <w:tcW w:w="3581" w:type="dxa"/>
-          </w:tcPr>
-          <w:p>
-            <w:r>
+            <w:tcBorders>
+              <w:top w:val="nil"/>
+              <w:left w:val="nil"/>
+              <w:bottom w:val="nil"/>
+              <w:right w:val="nil"/>
+              <w:insideH w:val="nil"/>
+              <w:insideV w:val="nil"/>
+            </w:tcBorders>
+            <w:shd w:fill="auto" w:val="clear"/>
+          </w:tcPr>
+          <w:p>
+            <w:pPr>
+              <w:pStyle w:val="Normal"/>
+              <w:spacing w:lineRule="auto" w:line="240" w:before="0" w:after="0"/>
+              <w:rPr/>
+            </w:pPr>
+            <w:r>
+              <w:rPr/>
               <w:t>uses capture’s traverse template</w:t>
             </w:r>
           </w:p>
         </w:tc>
       </w:tr>
       <w:tr>
+        <w:trPr/>
         <w:tc>
           <w:tcPr>
             <w:tcW w:w="1408" w:type="dxa"/>
-          </w:tcPr>
-          <w:p>
-            <w:r>
+            <w:tcBorders>
+              <w:top w:val="nil"/>
+              <w:left w:val="nil"/>
+              <w:bottom w:val="nil"/>
+              <w:right w:val="nil"/>
+              <w:insideH w:val="nil"/>
+              <w:insideV w:val="nil"/>
+            </w:tcBorders>
+            <w:shd w:fill="auto" w:val="clear"/>
+          </w:tcPr>
+          <w:p>
+            <w:pPr>
+              <w:pStyle w:val="Normal"/>
+              <w:spacing w:lineRule="auto" w:line="240" w:before="0" w:after="0"/>
+              <w:rPr/>
+            </w:pPr>
+            <w:r>
+              <w:rPr/>
               <w:t>capture</w:t>
             </w:r>
           </w:p>
           <w:p>
-            <w:r>
+            <w:pPr>
+              <w:pStyle w:val="Normal"/>
+              <w:spacing w:lineRule="auto" w:line="240" w:before="0" w:after="0"/>
+              <w:rPr/>
+            </w:pPr>
+            <w:r>
+              <w:rPr/>
               <w:t>controller</w:t>
             </w:r>
           </w:p>
@@ -346,9 +742,24 @@
         <w:tc>
           <w:tcPr>
             <w:tcW w:w="4371" w:type="dxa"/>
-          </w:tcPr>
-          <w:p>
-            <w:r>
+            <w:tcBorders>
+              <w:top w:val="nil"/>
+              <w:left w:val="nil"/>
+              <w:bottom w:val="nil"/>
+              <w:right w:val="nil"/>
+              <w:insideH w:val="nil"/>
+              <w:insideV w:val="nil"/>
+            </w:tcBorders>
+            <w:shd w:fill="auto" w:val="clear"/>
+          </w:tcPr>
+          <w:p>
+            <w:pPr>
+              <w:pStyle w:val="Normal"/>
+              <w:spacing w:lineRule="auto" w:line="240" w:before="0" w:after="0"/>
+              <w:rPr/>
+            </w:pPr>
+            <w:r>
+              <w:rPr/>
               <w:t>api to trigger updates</w:t>
             </w:r>
           </w:p>
@@ -356,44 +767,99 @@
         <w:tc>
           <w:tcPr>
             <w:tcW w:w="3581" w:type="dxa"/>
-          </w:tcPr>
-          <w:p>
-            <w:r>
+            <w:tcBorders>
+              <w:top w:val="nil"/>
+              <w:left w:val="nil"/>
+              <w:bottom w:val="nil"/>
+              <w:right w:val="nil"/>
+              <w:insideH w:val="nil"/>
+              <w:insideV w:val="nil"/>
+            </w:tcBorders>
+            <w:shd w:fill="auto" w:val="clear"/>
+          </w:tcPr>
+          <w:p>
+            <w:pPr>
+              <w:pStyle w:val="Normal"/>
+              <w:spacing w:lineRule="auto" w:line="240" w:before="0" w:after="0"/>
+              <w:rPr/>
+            </w:pPr>
+            <w:r>
+              <w:rPr/>
               <w:t>relies on the caller to inform it of new keys and events</w:t>
             </w:r>
           </w:p>
           <w:p>
-            <w:r>
+            <w:pPr>
+              <w:pStyle w:val="Normal"/>
+              <w:spacing w:lineRule="auto" w:line="240" w:before="0" w:after="0"/>
+              <w:rPr/>
+            </w:pPr>
+            <w:r>
+              <w:rPr/>
               <w:t>relies on the caller to tell it when to</w:t>
             </w:r>
           </w:p>
           <w:p>
-            <w:r>
+            <w:pPr>
+              <w:pStyle w:val="Normal"/>
+              <w:spacing w:lineRule="auto" w:line="240" w:before="0" w:after="0"/>
+              <w:rPr/>
+            </w:pPr>
+            <w:r>
+              <w:rPr/>
               <w:t>snapshot new state</w:t>
             </w:r>
           </w:p>
         </w:tc>
       </w:tr>
       <w:tr>
+        <w:trPr/>
         <w:tc>
           <w:tcPr>
             <w:tcW w:w="1408" w:type="dxa"/>
-          </w:tcPr>
-          <w:p>
-            <w:r>
-              <w:t>cursor</w:t>
-            </w:r>
-            <w:r>
-              <w:t xml:space="preserve"> controller</w:t>
+            <w:tcBorders>
+              <w:top w:val="nil"/>
+              <w:left w:val="nil"/>
+              <w:bottom w:val="nil"/>
+              <w:right w:val="nil"/>
+              <w:insideH w:val="nil"/>
+              <w:insideV w:val="nil"/>
+            </w:tcBorders>
+            <w:shd w:fill="auto" w:val="clear"/>
+          </w:tcPr>
+          <w:p>
+            <w:pPr>
+              <w:pStyle w:val="Normal"/>
+              <w:spacing w:lineRule="auto" w:line="240" w:before="0" w:after="0"/>
+              <w:rPr/>
+            </w:pPr>
+            <w:r>
+              <w:rPr/>
+              <w:t>cursor controller</w:t>
             </w:r>
           </w:p>
         </w:tc>
         <w:tc>
           <w:tcPr>
             <w:tcW w:w="4371" w:type="dxa"/>
-          </w:tcPr>
-          <w:p>
-            <w:r>
+            <w:tcBorders>
+              <w:top w:val="nil"/>
+              <w:left w:val="nil"/>
+              <w:bottom w:val="nil"/>
+              <w:right w:val="nil"/>
+              <w:insideH w:val="nil"/>
+              <w:insideV w:val="nil"/>
+            </w:tcBorders>
+            <w:shd w:fill="auto" w:val="clear"/>
+          </w:tcPr>
+          <w:p>
+            <w:pPr>
+              <w:pStyle w:val="Normal"/>
+              <w:spacing w:lineRule="auto" w:line="240" w:before="0" w:after="0"/>
+              <w:rPr/>
+            </w:pPr>
+            <w:r>
+              <w:rPr/>
               <w:t>api to query captures</w:t>
             </w:r>
           </w:p>
@@ -401,46 +867,121 @@
         <w:tc>
           <w:tcPr>
             <w:tcW w:w="3581" w:type="dxa"/>
-          </w:tcPr>
-          <w:p>
-            <w:r>
+            <w:tcBorders>
+              <w:top w:val="nil"/>
+              <w:left w:val="nil"/>
+              <w:bottom w:val="nil"/>
+              <w:right w:val="nil"/>
+              <w:insideH w:val="nil"/>
+              <w:insideV w:val="nil"/>
+            </w:tcBorders>
+            <w:shd w:fill="auto" w:val="clear"/>
+          </w:tcPr>
+          <w:p>
+            <w:pPr>
+              <w:pStyle w:val="Normal"/>
+              <w:spacing w:lineRule="auto" w:line="240" w:before="0" w:after="0"/>
+              <w:rPr/>
+            </w:pPr>
+            <w:r>
+              <w:rPr/>
               <w:t>relies on the capture to set the current time</w:t>
             </w:r>
           </w:p>
           <w:p>
-            <w:r>
+            <w:pPr>
+              <w:pStyle w:val="Normal"/>
+              <w:spacing w:lineRule="auto" w:line="240" w:before="0" w:after="0"/>
+              <w:rPr/>
+            </w:pPr>
+            <w:r>
+              <w:rPr/>
               <w:t>relies on the capture to know if the structure of the schema has changed</w:t>
             </w:r>
           </w:p>
         </w:tc>
       </w:tr>
       <w:tr>
+        <w:trPr/>
         <w:tc>
           <w:tcPr>
             <w:tcW w:w="1408" w:type="dxa"/>
-          </w:tcPr>
-          <w:p>
-            <w:r>
-              <w:t>bridger</w:t>
+            <w:tcBorders>
+              <w:top w:val="nil"/>
+              <w:left w:val="nil"/>
+              <w:bottom w:val="nil"/>
+              <w:right w:val="nil"/>
+              <w:insideH w:val="nil"/>
+              <w:insideV w:val="nil"/>
+            </w:tcBorders>
+            <w:shd w:fill="auto" w:val="clear"/>
+          </w:tcPr>
+          <w:p>
+            <w:pPr>
+              <w:pStyle w:val="Normal"/>
+              <w:spacing w:lineRule="auto" w:line="240" w:before="0" w:after="0"/>
+              <w:rPr/>
+            </w:pPr>
+            <w:r>
+              <w:rPr/>
+              <w:t>Bridger</w:t>
+            </w:r>
+          </w:p>
+          <w:p>
+            <w:pPr>
+              <w:pStyle w:val="Normal"/>
+              <w:spacing w:lineRule="auto" w:line="240" w:before="0" w:after="0"/>
+              <w:rPr/>
+            </w:pPr>
+            <w:r>
+              <w:rPr/>
+              <w:t>openvr_api_monitor</w:t>
             </w:r>
           </w:p>
         </w:tc>
         <w:tc>
           <w:tcPr>
             <w:tcW w:w="4371" w:type="dxa"/>
-          </w:tcPr>
-          <w:p>
-            <w:r>
+            <w:tcBorders>
+              <w:top w:val="nil"/>
+              <w:left w:val="nil"/>
+              <w:bottom w:val="nil"/>
+              <w:right w:val="nil"/>
+              <w:insideH w:val="nil"/>
+              <w:insideV w:val="nil"/>
+            </w:tcBorders>
+            <w:shd w:fill="auto" w:val="clear"/>
+          </w:tcPr>
+          <w:p>
+            <w:pPr>
+              <w:pStyle w:val="Normal"/>
+              <w:spacing w:lineRule="auto" w:line="240" w:before="0" w:after="0"/>
+              <w:rPr/>
+            </w:pPr>
+            <w:r>
+              <w:rPr/>
               <w:t>join interfaces/flows</w:t>
             </w:r>
           </w:p>
           <w:p>
-            <w:r>
+            <w:pPr>
+              <w:pStyle w:val="Normal"/>
+              <w:spacing w:lineRule="auto" w:line="240" w:before="0" w:after="0"/>
+              <w:rPr/>
+            </w:pPr>
+            <w:r>
+              <w:rPr/>
               <w:t>can connect top an openvr_dll</w:t>
             </w:r>
           </w:p>
           <w:p>
-            <w:r>
+            <w:pPr>
+              <w:pStyle w:val="Normal"/>
+              <w:spacing w:lineRule="auto" w:line="240" w:before="0" w:after="0"/>
+              <w:rPr/>
+            </w:pPr>
+            <w:r>
+              <w:rPr/>
               <w:t>exports an upstream interface</w:t>
             </w:r>
           </w:p>
@@ -448,9 +989,24 @@
         <w:tc>
           <w:tcPr>
             <w:tcW w:w="3581" w:type="dxa"/>
-          </w:tcPr>
-          <w:p>
-            <w:r>
+            <w:tcBorders>
+              <w:top w:val="nil"/>
+              <w:left w:val="nil"/>
+              <w:bottom w:val="nil"/>
+              <w:right w:val="nil"/>
+              <w:insideH w:val="nil"/>
+              <w:insideV w:val="nil"/>
+            </w:tcBorders>
+            <w:shd w:fill="auto" w:val="clear"/>
+          </w:tcPr>
+          <w:p>
+            <w:pPr>
+              <w:pStyle w:val="Normal"/>
+              <w:spacing w:lineRule="auto" w:line="240" w:before="0" w:after="0"/>
+              <w:rPr/>
+            </w:pPr>
+            <w:r>
+              <w:rPr/>
               <w:t xml:space="preserve">the downstream interface could be openvr.dll  or could be a </w:t>
             </w:r>
           </w:p>
@@ -459,26 +1015,25 @@
     </w:tbl>
     <w:p>
       <w:pPr>
-        <w:rPr>
-          <w:noProof/>
-        </w:rPr>
+        <w:pStyle w:val="Normal"/>
+        <w:rPr/>
       </w:pPr>
+      <w:r>
+        <w:rPr/>
+      </w:r>
     </w:p>
     <w:p>
       <w:pPr>
-        <w:rPr>
-          <w:noProof/>
-        </w:rPr>
+        <w:pStyle w:val="Normal"/>
+        <w:rPr/>
       </w:pPr>
       <w:r>
-        <w:rPr>
-          <w:noProof/>
-        </w:rPr>
+        <w:rPr/>
         <w:drawing>
-          <wp:inline distT="0" distB="0" distL="0" distR="0" wp14:anchorId="1417AED8">
-            <wp:extent cx="4495800" cy="2915793"/>
+          <wp:inline distT="0" distB="0" distL="0" distR="0">
+            <wp:extent cx="4495800" cy="2915920"/>
             <wp:effectExtent l="0" t="0" r="0" b="0"/>
-            <wp:docPr id="15" name="Picture 15"/>
+            <wp:docPr id="1" name="Picture 15" descr=""/>
             <wp:cNvGraphicFramePr>
               <a:graphicFrameLocks xmlns:a="http://schemas.openxmlformats.org/drawingml/2006/main" noChangeAspect="1"/>
             </wp:cNvGraphicFramePr>
@@ -486,20 +1041,13 @@
               <a:graphicData uri="http://schemas.openxmlformats.org/drawingml/2006/picture">
                 <pic:pic xmlns:pic="http://schemas.openxmlformats.org/drawingml/2006/picture">
                   <pic:nvPicPr>
-                    <pic:cNvPr id="0" name="Picture 5"/>
+                    <pic:cNvPr id="1" name="Picture 15" descr=""/>
                     <pic:cNvPicPr>
                       <a:picLocks noChangeAspect="1" noChangeArrowheads="1"/>
                     </pic:cNvPicPr>
                   </pic:nvPicPr>
                   <pic:blipFill>
-                    <a:blip r:embed="rId4">
-                      <a:extLst>
-                        <a:ext uri="{28A0092B-C50C-407E-A947-70E740481C1C}">
-                          <a14:useLocalDpi xmlns:a14="http://schemas.microsoft.com/office/drawing/2010/main" val="0"/>
-                        </a:ext>
-                      </a:extLst>
-                    </a:blip>
-                    <a:srcRect/>
+                    <a:blip r:embed="rId2"/>
                     <a:stretch>
                       <a:fillRect/>
                     </a:stretch>
@@ -507,12 +1055,11 @@
                   <pic:spPr bwMode="auto">
                     <a:xfrm>
                       <a:off x="0" y="0"/>
-                      <a:ext cx="4505269" cy="2921934"/>
+                      <a:ext cx="4495800" cy="2915920"/>
                     </a:xfrm>
                     <a:prstGeom prst="rect">
                       <a:avLst/>
                     </a:prstGeom>
-                    <a:noFill/>
                   </pic:spPr>
                 </pic:pic>
               </a:graphicData>
@@ -523,182 +1070,218 @@
     </w:p>
     <w:p>
       <w:pPr>
-        <w:rPr>
-          <w:noProof/>
-        </w:rPr>
+        <w:pStyle w:val="Normal"/>
+        <w:rPr/>
       </w:pPr>
       <w:r>
-        <w:rPr>
-          <w:noProof/>
-        </w:rPr>
-        <w:lastRenderedPageBreak/>
+        <w:rPr/>
         <w:t>Fileformat (from traverse/capture_traverser.cpp)</w:t>
       </w:r>
     </w:p>
     <w:tbl>
       <w:tblPr>
         <w:tblStyle w:val="TableGrid"/>
-        <w:tblW w:w="0" w:type="auto"/>
-        <w:tblLook w:val="04A0" w:firstRow="1" w:lastRow="0" w:firstColumn="1" w:lastColumn="0" w:noHBand="0" w:noVBand="1"/>
+        <w:tblW w:w="1975" w:type="dxa"/>
+        <w:jc w:val="left"/>
+        <w:tblInd w:w="0" w:type="dxa"/>
+        <w:tblCellMar>
+          <w:top w:w="0" w:type="dxa"/>
+          <w:left w:w="108" w:type="dxa"/>
+          <w:bottom w:w="0" w:type="dxa"/>
+          <w:right w:w="108" w:type="dxa"/>
+        </w:tblCellMar>
+        <w:tblLook w:firstRow="1" w:noVBand="1" w:lastRow="0" w:firstColumn="1" w:lastColumn="0" w:noHBand="0" w:val="04a0"/>
       </w:tblPr>
       <w:tblGrid>
         <w:gridCol w:w="1975"/>
       </w:tblGrid>
       <w:tr>
+        <w:trPr/>
         <w:tc>
           <w:tcPr>
             <w:tcW w:w="1975" w:type="dxa"/>
-          </w:tcPr>
-          <w:p>
-            <w:pPr>
-              <w:rPr>
-                <w:noProof/>
-              </w:rPr>
-            </w:pPr>
-            <w:r>
-              <w:rPr>
-                <w:noProof/>
-              </w:rPr>
+            <w:tcBorders/>
+            <w:shd w:fill="auto" w:val="clear"/>
+            <w:tcMar>
+              <w:left w:w="108" w:type="dxa"/>
+            </w:tcMar>
+          </w:tcPr>
+          <w:p>
+            <w:pPr>
+              <w:pStyle w:val="Normal"/>
+              <w:spacing w:lineRule="auto" w:line="240" w:before="0" w:after="0"/>
+              <w:rPr/>
+            </w:pPr>
+            <w:r>
+              <w:rPr/>
               <w:t>header</w:t>
             </w:r>
           </w:p>
         </w:tc>
       </w:tr>
       <w:tr>
+        <w:trPr/>
         <w:tc>
           <w:tcPr>
             <w:tcW w:w="1975" w:type="dxa"/>
-          </w:tcPr>
-          <w:p>
-            <w:pPr>
-              <w:rPr>
-                <w:noProof/>
-              </w:rPr>
-            </w:pPr>
-            <w:r>
-              <w:rPr>
-                <w:noProof/>
-              </w:rPr>
+            <w:tcBorders/>
+            <w:shd w:fill="auto" w:val="clear"/>
+            <w:tcMar>
+              <w:left w:w="108" w:type="dxa"/>
+            </w:tcMar>
+          </w:tcPr>
+          <w:p>
+            <w:pPr>
+              <w:pStyle w:val="Normal"/>
+              <w:spacing w:lineRule="auto" w:line="240" w:before="0" w:after="0"/>
+              <w:rPr/>
+            </w:pPr>
+            <w:r>
+              <w:rPr/>
               <w:t>save_summary</w:t>
             </w:r>
           </w:p>
         </w:tc>
       </w:tr>
       <w:tr>
+        <w:trPr/>
         <w:tc>
           <w:tcPr>
             <w:tcW w:w="1975" w:type="dxa"/>
-          </w:tcPr>
-          <w:p>
-            <w:pPr>
-              <w:rPr>
-                <w:noProof/>
-              </w:rPr>
-            </w:pPr>
-            <w:r>
-              <w:rPr>
-                <w:noProof/>
-              </w:rPr>
+            <w:tcBorders/>
+            <w:shd w:fill="auto" w:val="clear"/>
+            <w:tcMar>
+              <w:left w:w="108" w:type="dxa"/>
+            </w:tcMar>
+          </w:tcPr>
+          <w:p>
+            <w:pPr>
+              <w:pStyle w:val="Normal"/>
+              <w:spacing w:lineRule="auto" w:line="240" w:before="0" w:after="0"/>
+              <w:rPr/>
+            </w:pPr>
+            <w:r>
+              <w:rPr/>
               <w:t>keys</w:t>
             </w:r>
           </w:p>
         </w:tc>
       </w:tr>
       <w:tr>
+        <w:trPr/>
         <w:tc>
           <w:tcPr>
             <w:tcW w:w="1975" w:type="dxa"/>
-          </w:tcPr>
-          <w:p>
-            <w:pPr>
-              <w:rPr>
-                <w:noProof/>
-              </w:rPr>
-            </w:pPr>
-            <w:r>
-              <w:rPr>
-                <w:noProof/>
-              </w:rPr>
+            <w:tcBorders/>
+            <w:shd w:fill="auto" w:val="clear"/>
+            <w:tcMar>
+              <w:left w:w="108" w:type="dxa"/>
+            </w:tcMar>
+          </w:tcPr>
+          <w:p>
+            <w:pPr>
+              <w:pStyle w:val="Normal"/>
+              <w:spacing w:lineRule="auto" w:line="240" w:before="0" w:after="0"/>
+              <w:rPr/>
+            </w:pPr>
+            <w:r>
+              <w:rPr/>
               <w:t>state</w:t>
             </w:r>
           </w:p>
         </w:tc>
       </w:tr>
       <w:tr>
+        <w:trPr/>
         <w:tc>
           <w:tcPr>
             <w:tcW w:w="1975" w:type="dxa"/>
-          </w:tcPr>
-          <w:p>
-            <w:pPr>
-              <w:rPr>
-                <w:noProof/>
-              </w:rPr>
-            </w:pPr>
-            <w:r>
-              <w:rPr>
-                <w:noProof/>
-              </w:rPr>
+            <w:tcBorders/>
+            <w:shd w:fill="auto" w:val="clear"/>
+            <w:tcMar>
+              <w:left w:w="108" w:type="dxa"/>
+            </w:tcMar>
+          </w:tcPr>
+          <w:p>
+            <w:pPr>
+              <w:pStyle w:val="Normal"/>
+              <w:spacing w:lineRule="auto" w:line="240" w:before="0" w:after="0"/>
+              <w:rPr/>
+            </w:pPr>
+            <w:r>
+              <w:rPr/>
               <w:t>events</w:t>
             </w:r>
           </w:p>
         </w:tc>
       </w:tr>
       <w:tr>
+        <w:trPr/>
         <w:tc>
           <w:tcPr>
             <w:tcW w:w="1975" w:type="dxa"/>
-          </w:tcPr>
-          <w:p>
-            <w:pPr>
-              <w:rPr>
-                <w:noProof/>
-              </w:rPr>
-            </w:pPr>
-            <w:r>
-              <w:rPr>
-                <w:noProof/>
-              </w:rPr>
+            <w:tcBorders/>
+            <w:shd w:fill="auto" w:val="clear"/>
+            <w:tcMar>
+              <w:left w:w="108" w:type="dxa"/>
+            </w:tcMar>
+          </w:tcPr>
+          <w:p>
+            <w:pPr>
+              <w:pStyle w:val="Normal"/>
+              <w:spacing w:lineRule="auto" w:line="240" w:before="0" w:after="0"/>
+              <w:rPr/>
+            </w:pPr>
+            <w:r>
+              <w:rPr/>
               <w:t>time_stamps</w:t>
             </w:r>
           </w:p>
         </w:tc>
       </w:tr>
       <w:tr>
+        <w:trPr/>
         <w:tc>
           <w:tcPr>
             <w:tcW w:w="1975" w:type="dxa"/>
-          </w:tcPr>
-          <w:p>
-            <w:pPr>
-              <w:rPr>
-                <w:noProof/>
-              </w:rPr>
-            </w:pPr>
-            <w:r>
-              <w:rPr>
-                <w:noProof/>
-              </w:rPr>
+            <w:tcBorders/>
+            <w:shd w:fill="auto" w:val="clear"/>
+            <w:tcMar>
+              <w:left w:w="108" w:type="dxa"/>
+            </w:tcMar>
+          </w:tcPr>
+          <w:p>
+            <w:pPr>
+              <w:pStyle w:val="Normal"/>
+              <w:spacing w:lineRule="auto" w:line="240" w:before="0" w:after="0"/>
+              <w:rPr/>
+            </w:pPr>
+            <w:r>
+              <w:rPr/>
               <w:t>key_updates</w:t>
             </w:r>
           </w:p>
         </w:tc>
       </w:tr>
       <w:tr>
+        <w:trPr/>
         <w:tc>
           <w:tcPr>
             <w:tcW w:w="1975" w:type="dxa"/>
-          </w:tcPr>
-          <w:p>
-            <w:pPr>
-              <w:rPr>
-                <w:noProof/>
-              </w:rPr>
-            </w:pPr>
-            <w:r>
-              <w:rPr>
-                <w:noProof/>
-              </w:rPr>
+            <w:tcBorders/>
+            <w:shd w:fill="auto" w:val="clear"/>
+            <w:tcMar>
+              <w:left w:w="108" w:type="dxa"/>
+            </w:tcMar>
+          </w:tcPr>
+          <w:p>
+            <w:pPr>
+              <w:pStyle w:val="Normal"/>
+              <w:spacing w:lineRule="auto" w:line="240" w:before="0" w:after="0"/>
+              <w:rPr/>
+            </w:pPr>
+            <w:r>
+              <w:rPr/>
               <w:t>state_updates</w:t>
             </w:r>
           </w:p>
@@ -707,85 +1290,95 @@
     </w:tbl>
     <w:p>
       <w:pPr>
-        <w:rPr>
-          <w:noProof/>
-        </w:rPr>
+        <w:pStyle w:val="Normal"/>
+        <w:rPr/>
       </w:pPr>
+      <w:r>
+        <w:rPr/>
+      </w:r>
     </w:p>
     <w:p>
       <w:pPr>
-        <w:rPr>
-          <w:noProof/>
-        </w:rPr>
+        <w:pStyle w:val="Normal"/>
+        <w:rPr/>
       </w:pPr>
       <w:bookmarkStart w:id="0" w:name="_GoBack"/>
       <w:bookmarkEnd w:id="0"/>
       <w:r>
-        <w:rPr>
-          <w:noProof/>
-        </w:rPr>
+        <w:rPr/>
         <w:t>Bridger diagram</w:t>
       </w:r>
     </w:p>
     <w:p>
       <w:pPr>
-        <w:rPr>
-          <w:noProof/>
-        </w:rPr>
+        <w:pStyle w:val="Normal"/>
+        <w:rPr/>
       </w:pPr>
+      <w:r>
+        <w:rPr/>
+      </w:r>
     </w:p>
     <w:p>
       <w:pPr>
-        <w:rPr>
-          <w:noProof/>
-        </w:rPr>
+        <w:pStyle w:val="Normal"/>
+        <w:rPr/>
       </w:pPr>
+      <w:r>
+        <w:rPr/>
+      </w:r>
     </w:p>
     <w:p>
       <w:pPr>
-        <w:rPr>
-          <w:noProof/>
-        </w:rPr>
+        <w:pStyle w:val="Normal"/>
+        <w:widowControl/>
+        <w:bidi w:val="0"/>
+        <w:spacing w:lineRule="auto" w:line="259" w:before="0" w:after="160"/>
+        <w:jc w:val="left"/>
+        <w:rPr/>
       </w:pPr>
+      <w:r>
+        <w:rPr/>
+      </w:r>
     </w:p>
     <w:sectPr>
+      <w:type w:val="nextPage"/>
       <w:pgSz w:w="12240" w:h="15840"/>
-      <w:pgMar w:top="1440" w:right="1440" w:bottom="1440" w:left="1440" w:header="720" w:footer="720" w:gutter="0"/>
-      <w:cols w:space="720"/>
-      <w:docGrid w:linePitch="360"/>
+      <w:pgMar w:left="1440" w:right="1440" w:header="0" w:top="1440" w:footer="0" w:bottom="1440" w:gutter="0"/>
+      <w:pgNumType w:fmt="decimal"/>
+      <w:formProt w:val="false"/>
+      <w:textDirection w:val="lrTb"/>
+      <w:docGrid w:type="default" w:linePitch="360" w:charSpace="4096"/>
     </w:sectPr>
   </w:body>
 </w:document>
 </file>
 
 <file path=word/styles.xml><?xml version="1.0" encoding="utf-8"?>
-<w:styles xmlns:mc="http://schemas.openxmlformats.org/markup-compatibility/2006" xmlns:r="http://schemas.openxmlformats.org/officeDocument/2006/relationships" xmlns:w="http://schemas.openxmlformats.org/wordprocessingml/2006/main" xmlns:w14="http://schemas.microsoft.com/office/word/2010/wordml" xmlns:w15="http://schemas.microsoft.com/office/word/2012/wordml" xmlns:w16se="http://schemas.microsoft.com/office/word/2015/wordml/symex" mc:Ignorable="w14 w15 w16se">
+<w:styles xmlns:w="http://schemas.openxmlformats.org/wordprocessingml/2006/main" xmlns:w14="http://schemas.microsoft.com/office/word/2010/wordml" xmlns:mc="http://schemas.openxmlformats.org/markup-compatibility/2006" mc:Ignorable="w14">
   <w:docDefaults>
     <w:rPrDefault>
       <w:rPr>
-        <w:rFonts w:asciiTheme="minorHAnsi" w:eastAsiaTheme="minorHAnsi" w:hAnsiTheme="minorHAnsi" w:cstheme="minorBidi"/>
+        <w:rFonts w:ascii="Calibri" w:hAnsi="Calibri" w:eastAsia="Calibri" w:cs="" w:asciiTheme="minorHAnsi" w:cstheme="minorBidi" w:eastAsiaTheme="minorHAnsi" w:hAnsiTheme="minorHAnsi"/>
         <w:sz w:val="22"/>
         <w:szCs w:val="22"/>
         <w:lang w:val="en-US" w:eastAsia="en-US" w:bidi="ar-SA"/>
       </w:rPr>
     </w:rPrDefault>
     <w:pPrDefault>
-      <w:pPr>
-        <w:spacing w:after="160" w:line="259" w:lineRule="auto"/>
-      </w:pPr>
+      <w:pPr/>
     </w:pPrDefault>
   </w:docDefaults>
   <w:latentStyles w:defLockedState="0" w:defUIPriority="99" w:defSemiHidden="0" w:defUnhideWhenUsed="0" w:defQFormat="0" w:count="374">
     <w:lsdException w:name="Normal" w:uiPriority="0" w:qFormat="1"/>
     <w:lsdException w:name="heading 1" w:uiPriority="9" w:qFormat="1"/>
-    <w:lsdException w:name="heading 2" w:semiHidden="1" w:uiPriority="9" w:unhideWhenUsed="1" w:qFormat="1"/>
-    <w:lsdException w:name="heading 3" w:semiHidden="1" w:uiPriority="9" w:unhideWhenUsed="1" w:qFormat="1"/>
-    <w:lsdException w:name="heading 4" w:semiHidden="1" w:uiPriority="9" w:unhideWhenUsed="1" w:qFormat="1"/>
-    <w:lsdException w:name="heading 5" w:semiHidden="1" w:uiPriority="9" w:unhideWhenUsed="1" w:qFormat="1"/>
-    <w:lsdException w:name="heading 6" w:semiHidden="1" w:uiPriority="9" w:unhideWhenUsed="1" w:qFormat="1"/>
-    <w:lsdException w:name="heading 7" w:semiHidden="1" w:uiPriority="9" w:unhideWhenUsed="1" w:qFormat="1"/>
-    <w:lsdException w:name="heading 8" w:semiHidden="1" w:uiPriority="9" w:unhideWhenUsed="1" w:qFormat="1"/>
-    <w:lsdException w:name="heading 9" w:semiHidden="1" w:uiPriority="9" w:unhideWhenUsed="1" w:qFormat="1"/>
+    <w:lsdException w:name="heading 2" w:uiPriority="9" w:semiHidden="1" w:unhideWhenUsed="1" w:qFormat="1"/>
+    <w:lsdException w:name="heading 3" w:uiPriority="9" w:semiHidden="1" w:unhideWhenUsed="1" w:qFormat="1"/>
+    <w:lsdException w:name="heading 4" w:uiPriority="9" w:semiHidden="1" w:unhideWhenUsed="1" w:qFormat="1"/>
+    <w:lsdException w:name="heading 5" w:uiPriority="9" w:semiHidden="1" w:unhideWhenUsed="1" w:qFormat="1"/>
+    <w:lsdException w:name="heading 6" w:uiPriority="9" w:semiHidden="1" w:unhideWhenUsed="1" w:qFormat="1"/>
+    <w:lsdException w:name="heading 7" w:uiPriority="9" w:semiHidden="1" w:unhideWhenUsed="1" w:qFormat="1"/>
+    <w:lsdException w:name="heading 8" w:uiPriority="9" w:semiHidden="1" w:unhideWhenUsed="1" w:qFormat="1"/>
+    <w:lsdException w:name="heading 9" w:uiPriority="9" w:semiHidden="1" w:unhideWhenUsed="1" w:qFormat="1"/>
     <w:lsdException w:name="index 1" w:semiHidden="1" w:unhideWhenUsed="1"/>
     <w:lsdException w:name="index 2" w:semiHidden="1" w:unhideWhenUsed="1"/>
     <w:lsdException w:name="index 3" w:semiHidden="1" w:unhideWhenUsed="1"/>
@@ -795,22 +1388,22 @@
     <w:lsdException w:name="index 7" w:semiHidden="1" w:unhideWhenUsed="1"/>
     <w:lsdException w:name="index 8" w:semiHidden="1" w:unhideWhenUsed="1"/>
     <w:lsdException w:name="index 9" w:semiHidden="1" w:unhideWhenUsed="1"/>
-    <w:lsdException w:name="toc 1" w:semiHidden="1" w:uiPriority="39" w:unhideWhenUsed="1"/>
-    <w:lsdException w:name="toc 2" w:semiHidden="1" w:uiPriority="39" w:unhideWhenUsed="1"/>
-    <w:lsdException w:name="toc 3" w:semiHidden="1" w:uiPriority="39" w:unhideWhenUsed="1"/>
-    <w:lsdException w:name="toc 4" w:semiHidden="1" w:uiPriority="39" w:unhideWhenUsed="1"/>
-    <w:lsdException w:name="toc 5" w:semiHidden="1" w:uiPriority="39" w:unhideWhenUsed="1"/>
-    <w:lsdException w:name="toc 6" w:semiHidden="1" w:uiPriority="39" w:unhideWhenUsed="1"/>
-    <w:lsdException w:name="toc 7" w:semiHidden="1" w:uiPriority="39" w:unhideWhenUsed="1"/>
-    <w:lsdException w:name="toc 8" w:semiHidden="1" w:uiPriority="39" w:unhideWhenUsed="1"/>
-    <w:lsdException w:name="toc 9" w:semiHidden="1" w:uiPriority="39" w:unhideWhenUsed="1"/>
+    <w:lsdException w:name="toc 1" w:uiPriority="39" w:semiHidden="1" w:unhideWhenUsed="1"/>
+    <w:lsdException w:name="toc 2" w:uiPriority="39" w:semiHidden="1" w:unhideWhenUsed="1"/>
+    <w:lsdException w:name="toc 3" w:uiPriority="39" w:semiHidden="1" w:unhideWhenUsed="1"/>
+    <w:lsdException w:name="toc 4" w:uiPriority="39" w:semiHidden="1" w:unhideWhenUsed="1"/>
+    <w:lsdException w:name="toc 5" w:uiPriority="39" w:semiHidden="1" w:unhideWhenUsed="1"/>
+    <w:lsdException w:name="toc 6" w:uiPriority="39" w:semiHidden="1" w:unhideWhenUsed="1"/>
+    <w:lsdException w:name="toc 7" w:uiPriority="39" w:semiHidden="1" w:unhideWhenUsed="1"/>
+    <w:lsdException w:name="toc 8" w:uiPriority="39" w:semiHidden="1" w:unhideWhenUsed="1"/>
+    <w:lsdException w:name="toc 9" w:uiPriority="39" w:semiHidden="1" w:unhideWhenUsed="1"/>
     <w:lsdException w:name="Normal Indent" w:semiHidden="1" w:unhideWhenUsed="1"/>
     <w:lsdException w:name="footnote text" w:semiHidden="1" w:unhideWhenUsed="1"/>
     <w:lsdException w:name="annotation text" w:semiHidden="1" w:unhideWhenUsed="1"/>
     <w:lsdException w:name="header" w:semiHidden="1" w:unhideWhenUsed="1"/>
     <w:lsdException w:name="footer" w:semiHidden="1" w:unhideWhenUsed="1"/>
     <w:lsdException w:name="index heading" w:semiHidden="1" w:unhideWhenUsed="1"/>
-    <w:lsdException w:name="caption" w:semiHidden="1" w:uiPriority="35" w:unhideWhenUsed="1" w:qFormat="1"/>
+    <w:lsdException w:name="caption" w:uiPriority="35" w:semiHidden="1" w:unhideWhenUsed="1" w:qFormat="1"/>
     <w:lsdException w:name="table of figures" w:semiHidden="1" w:unhideWhenUsed="1"/>
     <w:lsdException w:name="envelope address" w:semiHidden="1" w:unhideWhenUsed="1"/>
     <w:lsdException w:name="envelope return" w:semiHidden="1" w:unhideWhenUsed="1"/>
@@ -841,7 +1434,7 @@
     <w:lsdException w:name="Title" w:uiPriority="10" w:qFormat="1"/>
     <w:lsdException w:name="Closing" w:semiHidden="1" w:unhideWhenUsed="1"/>
     <w:lsdException w:name="Signature" w:semiHidden="1" w:unhideWhenUsed="1"/>
-    <w:lsdException w:name="Default Paragraph Font" w:semiHidden="1" w:uiPriority="1" w:unhideWhenUsed="1"/>
+    <w:lsdException w:name="Default Paragraph Font" w:uiPriority="1" w:semiHidden="1" w:unhideWhenUsed="1"/>
     <w:lsdException w:name="Body Text" w:semiHidden="1" w:unhideWhenUsed="1"/>
     <w:lsdException w:name="Body Text Indent" w:semiHidden="1" w:unhideWhenUsed="1"/>
     <w:lsdException w:name="List Continue" w:semiHidden="1" w:unhideWhenUsed="1"/>
@@ -1041,8 +1634,8 @@
     <w:lsdException w:name="Subtle Reference" w:uiPriority="31" w:qFormat="1"/>
     <w:lsdException w:name="Intense Reference" w:uiPriority="32" w:qFormat="1"/>
     <w:lsdException w:name="Book Title" w:uiPriority="33" w:qFormat="1"/>
-    <w:lsdException w:name="Bibliography" w:semiHidden="1" w:uiPriority="37" w:unhideWhenUsed="1"/>
-    <w:lsdException w:name="TOC Heading" w:semiHidden="1" w:uiPriority="39" w:unhideWhenUsed="1" w:qFormat="1"/>
+    <w:lsdException w:name="Bibliography" w:uiPriority="37" w:semiHidden="1" w:unhideWhenUsed="1"/>
+    <w:lsdException w:name="TOC Heading" w:uiPriority="39" w:semiHidden="1" w:unhideWhenUsed="1" w:qFormat="1"/>
     <w:lsdException w:name="Plain Table 1" w:uiPriority="41"/>
     <w:lsdException w:name="Plain Table 2" w:uiPriority="42"/>
     <w:lsdException w:name="Plain Table 3" w:uiPriority="43"/>
@@ -1151,14 +1744,112 @@
     <w:lsdException w:name="Smart Hyperlink" w:semiHidden="1" w:unhideWhenUsed="1"/>
     <w:lsdException w:name="Hashtag" w:semiHidden="1" w:unhideWhenUsed="1"/>
   </w:latentStyles>
-  <w:style w:type="paragraph" w:default="1" w:styleId="Normal">
+  <w:style w:type="paragraph" w:styleId="Normal" w:default="1">
     <w:name w:val="Normal"/>
     <w:qFormat/>
+    <w:pPr>
+      <w:widowControl/>
+      <w:bidi w:val="0"/>
+      <w:spacing w:lineRule="auto" w:line="259" w:before="0" w:after="160"/>
+      <w:jc w:val="left"/>
+    </w:pPr>
+    <w:rPr>
+      <w:rFonts w:ascii="Calibri" w:hAnsi="Calibri" w:eastAsia="Calibri" w:cs="" w:asciiTheme="minorHAnsi" w:cstheme="minorBidi" w:eastAsiaTheme="minorHAnsi" w:hAnsiTheme="minorHAnsi"/>
+      <w:color w:val="auto"/>
+      <w:kern w:val="0"/>
+      <w:sz w:val="22"/>
+      <w:szCs w:val="22"/>
+      <w:lang w:val="en-US" w:eastAsia="en-US" w:bidi="ar-SA"/>
+    </w:rPr>
   </w:style>
-  <w:style w:type="character" w:default="1" w:styleId="DefaultParagraphFont">
+  <w:style w:type="character" w:styleId="DefaultParagraphFont" w:default="1">
     <w:name w:val="Default Paragraph Font"/>
     <w:uiPriority w:val="1"/>
     <w:unhideWhenUsed/>
+    <w:qFormat/>
+    <w:rPr/>
+  </w:style>
+  <w:style w:type="paragraph" w:styleId="Heading">
+    <w:name w:val="Heading"/>
+    <w:basedOn w:val="Normal"/>
+    <w:next w:val="TextBody"/>
+    <w:qFormat/>
+    <w:pPr>
+      <w:keepNext/>
+      <w:spacing w:before="240" w:after="120"/>
+    </w:pPr>
+    <w:rPr>
+      <w:rFonts w:ascii="Liberation Sans" w:hAnsi="Liberation Sans" w:eastAsia="Microsoft YaHei" w:cs="Arial"/>
+      <w:sz w:val="28"/>
+      <w:szCs w:val="28"/>
+    </w:rPr>
+  </w:style>
+  <w:style w:type="paragraph" w:styleId="TextBody">
+    <w:name w:val="Body Text"/>
+    <w:basedOn w:val="Normal"/>
+    <w:pPr>
+      <w:spacing w:lineRule="auto" w:line="288" w:before="0" w:after="140"/>
+    </w:pPr>
+    <w:rPr/>
+  </w:style>
+  <w:style w:type="paragraph" w:styleId="List">
+    <w:name w:val="List"/>
+    <w:basedOn w:val="TextBody"/>
+    <w:pPr/>
+    <w:rPr>
+      <w:rFonts w:cs="Arial"/>
+    </w:rPr>
+  </w:style>
+  <w:style w:type="paragraph" w:styleId="Caption">
+    <w:name w:val="Caption"/>
+    <w:basedOn w:val="Normal"/>
+    <w:qFormat/>
+    <w:pPr>
+      <w:suppressLineNumbers/>
+      <w:spacing w:before="120" w:after="120"/>
+    </w:pPr>
+    <w:rPr>
+      <w:rFonts w:cs="Arial"/>
+      <w:i/>
+      <w:iCs/>
+      <w:sz w:val="24"/>
+      <w:szCs w:val="24"/>
+    </w:rPr>
+  </w:style>
+  <w:style w:type="paragraph" w:styleId="Index">
+    <w:name w:val="Index"/>
+    <w:basedOn w:val="Normal"/>
+    <w:qFormat/>
+    <w:pPr>
+      <w:suppressLineNumbers/>
+    </w:pPr>
+    <w:rPr>
+      <w:rFonts w:cs="Arial"/>
+    </w:rPr>
+  </w:style>
+  <w:style w:type="paragraph" w:styleId="NormalWeb">
+    <w:name w:val="Normal (Web)"/>
+    <w:basedOn w:val="Normal"/>
+    <w:uiPriority w:val="99"/>
+    <w:semiHidden/>
+    <w:unhideWhenUsed/>
+    <w:qFormat/>
+    <w:rsid w:val="0038020e"/>
+    <w:pPr>
+      <w:spacing w:lineRule="auto" w:line="240" w:beforeAutospacing="1" w:afterAutospacing="1"/>
+    </w:pPr>
+    <w:rPr>
+      <w:rFonts w:ascii="Times New Roman" w:hAnsi="Times New Roman" w:eastAsia="" w:cs="Times New Roman" w:eastAsiaTheme="minorEastAsia"/>
+      <w:sz w:val="24"/>
+      <w:szCs w:val="24"/>
+    </w:rPr>
+  </w:style>
+  <w:style w:type="numbering" w:styleId="NoList" w:default="1">
+    <w:name w:val="No List"/>
+    <w:uiPriority w:val="99"/>
+    <w:semiHidden/>
+    <w:unhideWhenUsed/>
+    <w:qFormat/>
   </w:style>
   <w:style w:type="table" w:default="1" w:styleId="TableNormal">
     <w:name w:val="Normal Table"/>
@@ -1175,12 +1866,6 @@
       </w:tblCellMar>
     </w:tblPr>
   </w:style>
-  <w:style w:type="numbering" w:default="1" w:styleId="NoList">
-    <w:name w:val="No List"/>
-    <w:uiPriority w:val="99"/>
-    <w:semiHidden/>
-    <w:unhideWhenUsed/>
-  </w:style>
   <w:style w:type="table" w:styleId="TableGrid">
     <w:name w:val="Table Grid"/>
     <w:basedOn w:val="TableNormal"/>
@@ -1191,30 +1876,14 @@
     </w:pPr>
     <w:tblPr>
       <w:tblBorders>
-        <w:top w:val="single" w:sz="4" w:space="0" w:color="auto"/>
-        <w:left w:val="single" w:sz="4" w:space="0" w:color="auto"/>
-        <w:bottom w:val="single" w:sz="4" w:space="0" w:color="auto"/>
-        <w:right w:val="single" w:sz="4" w:space="0" w:color="auto"/>
-        <w:insideH w:val="single" w:sz="4" w:space="0" w:color="auto"/>
-        <w:insideV w:val="single" w:sz="4" w:space="0" w:color="auto"/>
+        <w:top w:val="single" w:color="auto" w:sz="4" w:space="0"/>
+        <w:left w:val="single" w:color="auto" w:sz="4" w:space="0"/>
+        <w:bottom w:val="single" w:color="auto" w:sz="4" w:space="0"/>
+        <w:right w:val="single" w:color="auto" w:sz="4" w:space="0"/>
+        <w:insideH w:val="single" w:color="auto" w:sz="4" w:space="0"/>
+        <w:insideV w:val="single" w:color="auto" w:sz="4" w:space="0"/>
       </w:tblBorders>
     </w:tblPr>
-  </w:style>
-  <w:style w:type="paragraph" w:styleId="NormalWeb">
-    <w:name w:val="Normal (Web)"/>
-    <w:basedOn w:val="Normal"/>
-    <w:uiPriority w:val="99"/>
-    <w:semiHidden/>
-    <w:unhideWhenUsed/>
-    <w:rsid w:val="0038020E"/>
-    <w:pPr>
-      <w:spacing w:before="100" w:beforeAutospacing="1" w:after="100" w:afterAutospacing="1" w:line="240" w:lineRule="auto"/>
-    </w:pPr>
-    <w:rPr>
-      <w:rFonts w:ascii="Times New Roman" w:eastAsiaTheme="minorEastAsia" w:hAnsi="Times New Roman" w:cs="Times New Roman"/>
-      <w:sz w:val="24"/>
-      <w:szCs w:val="24"/>
-    </w:rPr>
   </w:style>
 </w:styles>
 </file>

</xml_diff>